<commit_message>
updated zip file and link in document
</commit_message>
<xml_diff>
--- a/Phase-4 Frotnend Online Test Application.docx
+++ b/Phase-4 Frotnend Online Test Application.docx
@@ -79,7 +79,6 @@
         <w:t xml:space="preserve"> </w:t>
       </w:r>
       <w:proofErr w:type="spellStart"/>
-      <w:proofErr w:type="gramStart"/>
       <w:r>
         <w:rPr>
           <w:rFonts w:ascii="Tahoma" w:eastAsia="Tahoma" w:hAnsi="Tahoma" w:cs="Tahoma"/>
@@ -96,24 +95,47 @@
           <w:sz w:val="24"/>
           <w:szCs w:val="24"/>
         </w:rPr>
-        <w:t xml:space="preserve">  -</w:t>
-      </w:r>
-      <w:proofErr w:type="gramEnd"/>
-      <w:r>
-        <w:rPr>
+        <w:t xml:space="preserve">  - </w:t>
+      </w:r>
+      <w:r>
+        <w:rPr>
+          <w:rFonts w:ascii="Tahoma" w:eastAsia="Tahoma" w:hAnsi="Tahoma" w:cs="Tahoma"/>
           <w:sz w:val="24"/>
           <w:szCs w:val="24"/>
         </w:rPr>
         <w:t xml:space="preserve"> </w:t>
       </w:r>
-      <w:r>
-        <w:rPr>
-          <w:rFonts w:ascii="Tahoma" w:eastAsia="Tahoma" w:hAnsi="Tahoma" w:cs="Tahoma"/>
-          <w:sz w:val="24"/>
-          <w:szCs w:val="24"/>
-        </w:rPr>
-        <w:t xml:space="preserve"> </w:t>
-      </w:r>
+      <w:hyperlink r:id="rId7" w:history="1">
+        <w:r>
+          <w:rPr>
+            <w:rStyle w:val="Hyperlink"/>
+            <w:rFonts w:ascii="Tahoma" w:eastAsia="Tahoma" w:hAnsi="Tahoma" w:cs="Tahoma"/>
+            <w:sz w:val="24"/>
+            <w:szCs w:val="24"/>
+          </w:rPr>
+          <w:t>https://github.com/SathishSubraman</w:t>
+        </w:r>
+        <w:bookmarkStart w:id="0" w:name="_GoBack"/>
+        <w:bookmarkEnd w:id="0"/>
+        <w:r>
+          <w:rPr>
+            <w:rStyle w:val="Hyperlink"/>
+            <w:rFonts w:ascii="Tahoma" w:eastAsia="Tahoma" w:hAnsi="Tahoma" w:cs="Tahoma"/>
+            <w:sz w:val="24"/>
+            <w:szCs w:val="24"/>
+          </w:rPr>
+          <w:t>i</w:t>
+        </w:r>
+        <w:r>
+          <w:rPr>
+            <w:rStyle w:val="Hyperlink"/>
+            <w:rFonts w:ascii="Tahoma" w:eastAsia="Tahoma" w:hAnsi="Tahoma" w:cs="Tahoma"/>
+            <w:sz w:val="24"/>
+            <w:szCs w:val="24"/>
+          </w:rPr>
+          <w:t>an96/OnlineTest_Application.git</w:t>
+        </w:r>
+      </w:hyperlink>
     </w:p>
     <w:p/>
     <w:p>
@@ -135,8 +157,8 @@
           <w:szCs w:val="34"/>
         </w:rPr>
       </w:pPr>
-      <w:bookmarkStart w:id="0" w:name="_d2rocasa7ym0" w:colFirst="0" w:colLast="0"/>
-      <w:bookmarkEnd w:id="0"/>
+      <w:bookmarkStart w:id="1" w:name="_d2rocasa7ym0" w:colFirst="0" w:colLast="0"/>
+      <w:bookmarkEnd w:id="1"/>
       <w:r>
         <w:rPr>
           <w:rFonts w:ascii="Tahoma" w:eastAsia="Tahoma" w:hAnsi="Tahoma" w:cs="Tahoma"/>
@@ -248,8 +270,8 @@
           <w:szCs w:val="34"/>
         </w:rPr>
       </w:pPr>
-      <w:bookmarkStart w:id="1" w:name="_xbg29pdp6of5" w:colFirst="0" w:colLast="0"/>
-      <w:bookmarkEnd w:id="1"/>
+      <w:bookmarkStart w:id="2" w:name="_xbg29pdp6of5" w:colFirst="0" w:colLast="0"/>
+      <w:bookmarkEnd w:id="2"/>
       <w:r>
         <w:rPr>
           <w:rFonts w:ascii="Tahoma" w:eastAsia="Tahoma" w:hAnsi="Tahoma" w:cs="Tahoma"/>
@@ -279,52 +301,7 @@
           <w:sz w:val="24"/>
           <w:szCs w:val="24"/>
         </w:rPr>
-        <w:t xml:space="preserve">A simple </w:t>
-      </w:r>
-      <w:r>
-        <w:rPr>
-          <w:rFonts w:ascii="Tahoma" w:eastAsia="Tahoma" w:hAnsi="Tahoma" w:cs="Tahoma"/>
-          <w:color w:val="24292F"/>
-          <w:sz w:val="24"/>
-          <w:szCs w:val="24"/>
-        </w:rPr>
-        <w:t>online based application</w:t>
-      </w:r>
-      <w:r>
-        <w:rPr>
-          <w:rFonts w:ascii="Tahoma" w:eastAsia="Tahoma" w:hAnsi="Tahoma" w:cs="Tahoma"/>
-          <w:color w:val="24292F"/>
-          <w:sz w:val="24"/>
-          <w:szCs w:val="24"/>
-        </w:rPr>
-        <w:t xml:space="preserve"> using</w:t>
-      </w:r>
-      <w:r>
-        <w:rPr>
-          <w:rFonts w:ascii="Tahoma" w:eastAsia="Tahoma" w:hAnsi="Tahoma" w:cs="Tahoma"/>
-          <w:color w:val="24292F"/>
-          <w:sz w:val="24"/>
-          <w:szCs w:val="24"/>
-        </w:rPr>
-        <w:t xml:space="preserve"> technologies such as HTML, CSS and JS</w:t>
-      </w:r>
-      <w:r>
-        <w:rPr>
-          <w:rFonts w:ascii="Tahoma" w:eastAsia="Tahoma" w:hAnsi="Tahoma" w:cs="Tahoma"/>
-          <w:color w:val="24292F"/>
-          <w:sz w:val="24"/>
-          <w:szCs w:val="24"/>
-        </w:rPr>
-        <w:t xml:space="preserve">. </w:t>
-      </w:r>
-      <w:r>
-        <w:rPr>
-          <w:rFonts w:ascii="Tahoma" w:eastAsia="Tahoma" w:hAnsi="Tahoma" w:cs="Tahoma"/>
-          <w:color w:val="24292F"/>
-          <w:sz w:val="24"/>
-          <w:szCs w:val="24"/>
-        </w:rPr>
-        <w:t>The application consists of three modules namely quiz, results and review.</w:t>
+        <w:t>A simple online based application using technologies such as HTML, CSS and JS. The application consists of three modules namely quiz, results and review.</w:t>
       </w:r>
     </w:p>
     <w:p>
@@ -346,8 +323,8 @@
           <w:szCs w:val="34"/>
         </w:rPr>
       </w:pPr>
-      <w:bookmarkStart w:id="2" w:name="_xlh02ygjgtns" w:colFirst="0" w:colLast="0"/>
-      <w:bookmarkEnd w:id="2"/>
+      <w:bookmarkStart w:id="3" w:name="_xlh02ygjgtns" w:colFirst="0" w:colLast="0"/>
+      <w:bookmarkEnd w:id="3"/>
       <w:r>
         <w:rPr>
           <w:rFonts w:ascii="Tahoma" w:eastAsia="Tahoma" w:hAnsi="Tahoma" w:cs="Tahoma"/>
@@ -401,7 +378,7 @@
                     <pic:cNvPicPr/>
                   </pic:nvPicPr>
                   <pic:blipFill>
-                    <a:blip r:embed="rId5" cstate="print">
+                    <a:blip r:embed="rId8" cstate="print">
                       <a:extLst>
                         <a:ext uri="{28A0092B-C50C-407E-A947-70E740481C1C}">
                           <a14:useLocalDpi xmlns:a14="http://schemas.microsoft.com/office/drawing/2010/main" val="0"/>
@@ -480,7 +457,7 @@
                     <pic:cNvPicPr/>
                   </pic:nvPicPr>
                   <pic:blipFill>
-                    <a:blip r:embed="rId6">
+                    <a:blip r:embed="rId9">
                       <a:extLst>
                         <a:ext uri="{28A0092B-C50C-407E-A947-70E740481C1C}">
                           <a14:useLocalDpi xmlns:a14="http://schemas.microsoft.com/office/drawing/2010/main" val="0"/>
@@ -551,7 +528,7 @@
                     <pic:cNvPicPr/>
                   </pic:nvPicPr>
                   <pic:blipFill>
-                    <a:blip r:embed="rId7">
+                    <a:blip r:embed="rId10">
                       <a:extLst>
                         <a:ext uri="{28A0092B-C50C-407E-A947-70E740481C1C}">
                           <a14:useLocalDpi xmlns:a14="http://schemas.microsoft.com/office/drawing/2010/main" val="0"/>
@@ -642,7 +619,7 @@
                     <pic:cNvPicPr/>
                   </pic:nvPicPr>
                   <pic:blipFill>
-                    <a:blip r:embed="rId8">
+                    <a:blip r:embed="rId11">
                       <a:extLst>
                         <a:ext uri="{28A0092B-C50C-407E-A947-70E740481C1C}">
                           <a14:useLocalDpi xmlns:a14="http://schemas.microsoft.com/office/drawing/2010/main" val="0"/>
@@ -698,8 +675,8 @@
           <w:szCs w:val="34"/>
         </w:rPr>
       </w:pPr>
-      <w:bookmarkStart w:id="3" w:name="_5fgxkeqzjqnb" w:colFirst="0" w:colLast="0"/>
-      <w:bookmarkEnd w:id="3"/>
+      <w:bookmarkStart w:id="4" w:name="_5fgxkeqzjqnb" w:colFirst="0" w:colLast="0"/>
+      <w:bookmarkEnd w:id="4"/>
       <w:r>
         <w:rPr>
           <w:rFonts w:ascii="Tahoma" w:eastAsia="Tahoma" w:hAnsi="Tahoma" w:cs="Tahoma"/>
@@ -862,8 +839,8 @@
           <w:szCs w:val="34"/>
         </w:rPr>
       </w:pPr>
-      <w:bookmarkStart w:id="4" w:name="_6jovhpgbtw7w" w:colFirst="0" w:colLast="0"/>
-      <w:bookmarkEnd w:id="4"/>
+      <w:bookmarkStart w:id="5" w:name="_6jovhpgbtw7w" w:colFirst="0" w:colLast="0"/>
+      <w:bookmarkEnd w:id="5"/>
       <w:r>
         <w:rPr>
           <w:rFonts w:ascii="Tahoma" w:eastAsia="Tahoma" w:hAnsi="Tahoma" w:cs="Tahoma"/>
@@ -915,13 +892,11 @@
       </w:r>
     </w:p>
     <w:p>
-      <w:bookmarkStart w:id="5" w:name="_o0vo6zur8m6f" w:colFirst="0" w:colLast="0"/>
-      <w:bookmarkStart w:id="6" w:name="_GoBack"/>
-      <w:bookmarkEnd w:id="5"/>
+      <w:bookmarkStart w:id="6" w:name="_o0vo6zur8m6f" w:colFirst="0" w:colLast="0"/>
       <w:bookmarkEnd w:id="6"/>
     </w:p>
     <w:sectPr>
-      <w:footerReference w:type="default" r:id="rId9"/>
+      <w:footerReference w:type="default" r:id="rId12"/>
       <w:pgSz w:w="12240" w:h="15840"/>
       <w:pgMar w:top="1440" w:right="1440" w:bottom="1440" w:left="1440" w:header="720" w:footer="720" w:gutter="0"/>
       <w:pgNumType w:start="1"/>
@@ -931,6 +906,31 @@
 </w:document>
 </file>
 
+<file path=word/endnotes.xml><?xml version="1.0" encoding="utf-8"?>
+<w:endnotes xmlns:wpc="http://schemas.microsoft.com/office/word/2010/wordprocessingCanvas" xmlns:cx="http://schemas.microsoft.com/office/drawing/2014/chartex" xmlns:mc="http://schemas.openxmlformats.org/markup-compatibility/2006" xmlns:o="urn:schemas-microsoft-com:office:office" xmlns:r="http://schemas.openxmlformats.org/officeDocument/2006/relationships" xmlns:m="http://schemas.openxmlformats.org/officeDocument/2006/math" xmlns:v="urn:schemas-microsoft-com:vml" xmlns:wp14="http://schemas.microsoft.com/office/word/2010/wordprocessingDrawing" xmlns:wp="http://schemas.openxmlformats.org/drawingml/2006/wordprocessingDrawing" xmlns:w10="urn:schemas-microsoft-com:office:word" xmlns:w="http://schemas.openxmlformats.org/wordprocessingml/2006/main" xmlns:w14="http://schemas.microsoft.com/office/word/2010/wordml" xmlns:w15="http://schemas.microsoft.com/office/word/2012/wordml" xmlns:w16se="http://schemas.microsoft.com/office/word/2015/wordml/symex" xmlns:wpg="http://schemas.microsoft.com/office/word/2010/wordprocessingGroup" xmlns:wpi="http://schemas.microsoft.com/office/word/2010/wordprocessingInk" xmlns:wne="http://schemas.microsoft.com/office/word/2006/wordml" xmlns:wps="http://schemas.microsoft.com/office/word/2010/wordprocessingShape" mc:Ignorable="w14 w15 w16se wp14">
+  <w:endnote w:type="separator" w:id="-1">
+    <w:p>
+      <w:pPr>
+        <w:spacing w:line="240" w:lineRule="auto"/>
+      </w:pPr>
+      <w:r>
+        <w:separator/>
+      </w:r>
+    </w:p>
+  </w:endnote>
+  <w:endnote w:type="continuationSeparator" w:id="0">
+    <w:p>
+      <w:pPr>
+        <w:spacing w:line="240" w:lineRule="auto"/>
+      </w:pPr>
+      <w:r>
+        <w:continuationSeparator/>
+      </w:r>
+    </w:p>
+  </w:endnote>
+</w:endnotes>
+</file>
+
 <file path=word/footer1.xml><?xml version="1.0" encoding="utf-8"?>
 <w:ftr xmlns:wpc="http://schemas.microsoft.com/office/word/2010/wordprocessingCanvas" xmlns:cx="http://schemas.microsoft.com/office/drawing/2014/chartex" xmlns:mc="http://schemas.openxmlformats.org/markup-compatibility/2006" xmlns:o="urn:schemas-microsoft-com:office:office" xmlns:r="http://schemas.openxmlformats.org/officeDocument/2006/relationships" xmlns:m="http://schemas.openxmlformats.org/officeDocument/2006/math" xmlns:v="urn:schemas-microsoft-com:vml" xmlns:wp14="http://schemas.microsoft.com/office/word/2010/wordprocessingDrawing" xmlns:wp="http://schemas.openxmlformats.org/drawingml/2006/wordprocessingDrawing" xmlns:w10="urn:schemas-microsoft-com:office:word" xmlns:w="http://schemas.openxmlformats.org/wordprocessingml/2006/main" xmlns:w14="http://schemas.microsoft.com/office/word/2010/wordml" xmlns:w15="http://schemas.microsoft.com/office/word/2012/wordml" xmlns:w16se="http://schemas.microsoft.com/office/word/2015/wordml/symex" xmlns:wpg="http://schemas.microsoft.com/office/word/2010/wordprocessingGroup" xmlns:wpi="http://schemas.microsoft.com/office/word/2010/wordprocessingInk" xmlns:wne="http://schemas.microsoft.com/office/word/2006/wordml" xmlns:wps="http://schemas.microsoft.com/office/word/2010/wordprocessingShape" mc:Ignorable="w14 w15 w16se wp14">
   <w:p>
@@ -957,6 +957,31 @@
   </w:p>
   <w:p/>
 </w:ftr>
+</file>
+
+<file path=word/footnotes.xml><?xml version="1.0" encoding="utf-8"?>
+<w:footnotes xmlns:wpc="http://schemas.microsoft.com/office/word/2010/wordprocessingCanvas" xmlns:cx="http://schemas.microsoft.com/office/drawing/2014/chartex" xmlns:mc="http://schemas.openxmlformats.org/markup-compatibility/2006" xmlns:o="urn:schemas-microsoft-com:office:office" xmlns:r="http://schemas.openxmlformats.org/officeDocument/2006/relationships" xmlns:m="http://schemas.openxmlformats.org/officeDocument/2006/math" xmlns:v="urn:schemas-microsoft-com:vml" xmlns:wp14="http://schemas.microsoft.com/office/word/2010/wordprocessingDrawing" xmlns:wp="http://schemas.openxmlformats.org/drawingml/2006/wordprocessingDrawing" xmlns:w10="urn:schemas-microsoft-com:office:word" xmlns:w="http://schemas.openxmlformats.org/wordprocessingml/2006/main" xmlns:w14="http://schemas.microsoft.com/office/word/2010/wordml" xmlns:w15="http://schemas.microsoft.com/office/word/2012/wordml" xmlns:w16se="http://schemas.microsoft.com/office/word/2015/wordml/symex" xmlns:wpg="http://schemas.microsoft.com/office/word/2010/wordprocessingGroup" xmlns:wpi="http://schemas.microsoft.com/office/word/2010/wordprocessingInk" xmlns:wne="http://schemas.microsoft.com/office/word/2006/wordml" xmlns:wps="http://schemas.microsoft.com/office/word/2010/wordprocessingShape" mc:Ignorable="w14 w15 w16se wp14">
+  <w:footnote w:type="separator" w:id="-1">
+    <w:p>
+      <w:pPr>
+        <w:spacing w:line="240" w:lineRule="auto"/>
+      </w:pPr>
+      <w:r>
+        <w:separator/>
+      </w:r>
+    </w:p>
+  </w:footnote>
+  <w:footnote w:type="continuationSeparator" w:id="0">
+    <w:p>
+      <w:pPr>
+        <w:spacing w:line="240" w:lineRule="auto"/>
+      </w:pPr>
+      <w:r>
+        <w:continuationSeparator/>
+      </w:r>
+    </w:p>
+  </w:footnote>
+</w:footnotes>
 </file>
 
 <file path=word/numbering.xml><?xml version="1.0" encoding="utf-8"?>
@@ -1799,6 +1824,18 @@
       <w:contextualSpacing/>
     </w:pPr>
   </w:style>
+  <w:style w:type="character" w:styleId="FollowedHyperlink">
+    <w:name w:val="FollowedHyperlink"/>
+    <w:basedOn w:val="DefaultParagraphFont"/>
+    <w:uiPriority w:val="99"/>
+    <w:semiHidden/>
+    <w:unhideWhenUsed/>
+    <w:rsid w:val="007D4897"/>
+    <w:rPr>
+      <w:color w:val="954F72" w:themeColor="followedHyperlink"/>
+      <w:u w:val="single"/>
+    </w:rPr>
+  </w:style>
 </w:styles>
 </file>
 

</xml_diff>